<commit_message>
364 Redo q 1.1
</commit_message>
<xml_diff>
--- a/SOFTENG_364_Networks/Labs/Lab4_DHCP/DHCP_Questions.docx
+++ b/SOFTENG_364_Networks/Labs/Lab4_DHCP/DHCP_Questions.docx
@@ -4849,21 +4849,57 @@
       <w:r>
         <w:rPr>
           <w:rFonts w:ascii="Calibri" w:hAnsi="Calibri"/>
-          <w:noProof/>
-        </w:rPr>
+        </w:rPr>
+        <w:t>Using</w:t>
+      </w:r>
+      <w:r>
+        <w:rPr>
+          <w:rFonts w:ascii="Calibri" w:hAnsi="Calibri"/>
+        </w:rPr>
+        <w:t xml:space="preserve"> Statistics-&gt;Protocol </w:t>
+      </w:r>
+      <w:r>
+        <w:rPr>
+          <w:rFonts w:ascii="Calibri" w:hAnsi="Calibri"/>
+        </w:rPr>
+        <w:t>Hierarchy</w:t>
+      </w:r>
+      <w:r>
+        <w:rPr>
+          <w:rFonts w:ascii="Calibri" w:hAnsi="Calibri"/>
+        </w:rPr>
+        <w:t xml:space="preserve">, </w:t>
+      </w:r>
+      <w:r>
+        <w:rPr>
+          <w:rFonts w:ascii="Calibri" w:hAnsi="Calibri"/>
+        </w:rPr>
+        <w:t>identify four</w:t>
+      </w:r>
+      <w:r>
+        <w:rPr>
+          <w:rFonts w:ascii="Calibri" w:hAnsi="Calibri"/>
+        </w:rPr>
+        <w:t xml:space="preserve"> other protocols in use </w:t>
+      </w:r>
+      <w:r>
+        <w:rPr>
+          <w:rFonts w:ascii="Calibri" w:hAnsi="Calibri"/>
+        </w:rPr>
+        <w:lastRenderedPageBreak/>
         <w:drawing>
-          <wp:anchor distT="0" distB="0" distL="114300" distR="114300" simplePos="0" relativeHeight="251663360" behindDoc="0" locked="0" layoutInCell="1" allowOverlap="1" wp14:anchorId="038C1654" wp14:editId="3B9D316A">
+          <wp:anchor distT="0" distB="0" distL="114300" distR="114300" simplePos="0" relativeHeight="251695104" behindDoc="0" locked="0" layoutInCell="1" allowOverlap="1" wp14:anchorId="4BA5969C" wp14:editId="0DBBEB8B">
             <wp:simplePos x="0" y="0"/>
-            <wp:positionH relativeFrom="column">
-              <wp:posOffset>115791</wp:posOffset>
+            <wp:positionH relativeFrom="margin">
+              <wp:align>right</wp:align>
             </wp:positionH>
             <wp:positionV relativeFrom="paragraph">
-              <wp:posOffset>404247</wp:posOffset>
+              <wp:posOffset>332740</wp:posOffset>
             </wp:positionV>
-            <wp:extent cx="5376545" cy="1209675"/>
-            <wp:effectExtent l="0" t="0" r="0" b="9525"/>
-            <wp:wrapSquare wrapText="bothSides"/>
-            <wp:docPr id="2" name="Picture 2"/>
+            <wp:extent cx="4886325" cy="3212465"/>
+            <wp:effectExtent l="0" t="0" r="9525" b="6985"/>
+            <wp:wrapTopAndBottom/>
+            <wp:docPr id="8" name="Picture 8"/>
             <wp:cNvGraphicFramePr>
               <a:graphicFrameLocks xmlns:a="http://schemas.openxmlformats.org/drawingml/2006/main" noChangeAspect="1"/>
             </wp:cNvGraphicFramePr>
@@ -4875,13 +4911,7 @@
                     <pic:cNvPicPr/>
                   </pic:nvPicPr>
                   <pic:blipFill>
-                    <a:blip r:embed="rId9">
-                      <a:extLst>
-                        <a:ext uri="{28A0092B-C50C-407E-A947-70E740481C1C}">
-                          <a14:useLocalDpi xmlns:a14="http://schemas.microsoft.com/office/drawing/2010/main" val="0"/>
-                        </a:ext>
-                      </a:extLst>
-                    </a:blip>
+                    <a:blip r:embed="rId9"/>
                     <a:stretch>
                       <a:fillRect/>
                     </a:stretch>
@@ -4889,7 +4919,7 @@
                   <pic:spPr>
                     <a:xfrm>
                       <a:off x="0" y="0"/>
-                      <a:ext cx="5376545" cy="1209675"/>
+                      <a:ext cx="4886325" cy="3212465"/>
                     </a:xfrm>
                     <a:prstGeom prst="rect">
                       <a:avLst/>
@@ -4898,6 +4928,12 @@
                 </pic:pic>
               </a:graphicData>
             </a:graphic>
+            <wp14:sizeRelH relativeFrom="margin">
+              <wp14:pctWidth>0</wp14:pctWidth>
+            </wp14:sizeRelH>
+            <wp14:sizeRelV relativeFrom="margin">
+              <wp14:pctHeight>0</wp14:pctHeight>
+            </wp14:sizeRelV>
           </wp:anchor>
         </w:drawing>
       </w:r>
@@ -4905,37 +4941,7 @@
         <w:rPr>
           <w:rFonts w:ascii="Calibri" w:hAnsi="Calibri"/>
         </w:rPr>
-        <w:t>Using</w:t>
-      </w:r>
-      <w:r>
-        <w:rPr>
-          <w:rFonts w:ascii="Calibri" w:hAnsi="Calibri"/>
-        </w:rPr>
-        <w:t xml:space="preserve"> Statistics-&gt;Protocol </w:t>
-      </w:r>
-      <w:r>
-        <w:rPr>
-          <w:rFonts w:ascii="Calibri" w:hAnsi="Calibri"/>
-        </w:rPr>
-        <w:t>Hierarchy</w:t>
-      </w:r>
-      <w:r>
-        <w:rPr>
-          <w:rFonts w:ascii="Calibri" w:hAnsi="Calibri"/>
-        </w:rPr>
-        <w:t xml:space="preserve">, </w:t>
-      </w:r>
-      <w:r>
-        <w:rPr>
-          <w:rFonts w:ascii="Calibri" w:hAnsi="Calibri"/>
-        </w:rPr>
-        <w:t>identify four</w:t>
-      </w:r>
-      <w:r>
-        <w:rPr>
-          <w:rFonts w:ascii="Calibri" w:hAnsi="Calibri"/>
-        </w:rPr>
-        <w:t xml:space="preserve"> other protocols in use during the packet capture, </w:t>
+        <w:t xml:space="preserve">during the packet capture, </w:t>
       </w:r>
     </w:p>
     <w:p>
@@ -4950,12 +4956,6 @@
           <w:rFonts w:ascii="Calibri" w:hAnsi="Calibri"/>
         </w:rPr>
       </w:pPr>
-      <w:r>
-        <w:rPr>
-          <w:rFonts w:ascii="Calibri" w:hAnsi="Calibri"/>
-        </w:rPr>
-        <w:t>Frame, Ethernet, Internet Protocol, User Datagram Protocol</w:t>
-      </w:r>
     </w:p>
     <w:p>
       <w:pPr>
@@ -4969,6 +4969,27 @@
           <w:rFonts w:ascii="Calibri" w:hAnsi="Calibri"/>
         </w:rPr>
       </w:pPr>
+      <w:r>
+        <w:rPr>
+          <w:rFonts w:ascii="Calibri" w:hAnsi="Calibri"/>
+        </w:rPr>
+        <w:t>UDP (User Datagram Protocol), TCP (Transmission Control Protocol), IPv4 (Internet Protocol version 4), IPv6 (Internet Protocol version 6)</w:t>
+      </w:r>
+    </w:p>
+    <w:p>
+      <w:pPr>
+        <w:pStyle w:val="BodyText"/>
+        <w:tabs>
+          <w:tab w:val="left" w:pos="567"/>
+        </w:tabs>
+        <w:spacing w:line="275" w:lineRule="exact"/>
+        <w:ind w:left="1134" w:right="103" w:firstLine="0"/>
+        <w:rPr>
+          <w:rFonts w:ascii="Calibri" w:hAnsi="Calibri"/>
+        </w:rPr>
+      </w:pPr>
+      <w:bookmarkStart w:id="0" w:name="_GoBack"/>
+      <w:bookmarkEnd w:id="0"/>
     </w:p>
     <w:p>
       <w:pPr>
@@ -5494,8 +5515,8 @@
       <w:r>
         <w:rPr>
           <w:rFonts w:ascii="Calibri" w:hAnsi="Calibri"/>
-        </w:rPr>
-        <w:lastRenderedPageBreak/>
+          <w:noProof/>
+        </w:rPr>
         <w:drawing>
           <wp:anchor distT="0" distB="0" distL="114300" distR="114300" simplePos="0" relativeHeight="251664384" behindDoc="0" locked="0" layoutInCell="1" allowOverlap="1" wp14:anchorId="18F03300" wp14:editId="40EBBD55">
             <wp:simplePos x="0" y="0"/>
@@ -5641,6 +5662,7 @@
       <w:r>
         <w:rPr>
           <w:rFonts w:ascii="Calibri" w:hAnsi="Calibri"/>
+          <w:noProof/>
         </w:rPr>
         <w:drawing>
           <wp:inline distT="0" distB="0" distL="0" distR="0" wp14:anchorId="21BFD2B6" wp14:editId="6244244C">
@@ -5724,6 +5746,7 @@
       <w:r>
         <w:rPr>
           <w:rFonts w:ascii="Calibri" w:hAnsi="Calibri"/>
+          <w:noProof/>
         </w:rPr>
         <w:drawing>
           <wp:anchor distT="0" distB="0" distL="114300" distR="114300" simplePos="0" relativeHeight="251666432" behindDoc="0" locked="0" layoutInCell="1" allowOverlap="1" wp14:anchorId="7429441F" wp14:editId="76BA5685">
@@ -5784,6 +5807,7 @@
       <w:r>
         <w:rPr>
           <w:rFonts w:ascii="Calibri" w:hAnsi="Calibri"/>
+          <w:noProof/>
         </w:rPr>
         <w:drawing>
           <wp:anchor distT="0" distB="0" distL="114300" distR="114300" simplePos="0" relativeHeight="251665408" behindDoc="0" locked="0" layoutInCell="1" allowOverlap="1" wp14:anchorId="62E0F4DA" wp14:editId="69D3F88E">
@@ -6178,6 +6202,7 @@
       <w:r>
         <w:rPr>
           <w:rFonts w:ascii="Calibri" w:hAnsi="Calibri"/>
+          <w:noProof/>
         </w:rPr>
         <w:drawing>
           <wp:anchor distT="0" distB="0" distL="114300" distR="114300" simplePos="0" relativeHeight="251688960" behindDoc="0" locked="0" layoutInCell="1" allowOverlap="1" wp14:anchorId="1694D1AB" wp14:editId="6F999DCD">
@@ -6295,6 +6320,7 @@
       <w:r>
         <w:rPr>
           <w:rFonts w:ascii="Calibri" w:hAnsi="Calibri"/>
+          <w:noProof/>
         </w:rPr>
         <w:drawing>
           <wp:anchor distT="0" distB="0" distL="114300" distR="114300" simplePos="0" relativeHeight="251691008" behindDoc="0" locked="0" layoutInCell="1" allowOverlap="1" wp14:anchorId="6E57BD24" wp14:editId="2E27397F">
@@ -6508,6 +6534,7 @@
       <w:r>
         <w:rPr>
           <w:rFonts w:ascii="Calibri" w:hAnsi="Calibri"/>
+          <w:noProof/>
         </w:rPr>
         <w:drawing>
           <wp:anchor distT="0" distB="0" distL="114300" distR="114300" simplePos="0" relativeHeight="251686912" behindDoc="0" locked="0" layoutInCell="1" allowOverlap="1" wp14:anchorId="19E9A9D1" wp14:editId="2F781415">
@@ -6808,6 +6835,7 @@
       <w:r>
         <w:rPr>
           <w:rFonts w:ascii="Calibri" w:hAnsi="Calibri"/>
+          <w:noProof/>
         </w:rPr>
         <w:drawing>
           <wp:anchor distT="0" distB="0" distL="114300" distR="114300" simplePos="0" relativeHeight="251693056" behindDoc="0" locked="0" layoutInCell="1" allowOverlap="1" wp14:anchorId="01E6B53B" wp14:editId="6E7FC44D">
@@ -6870,7 +6898,6 @@
         <w:rPr>
           <w:rFonts w:ascii="Calibri" w:hAnsi="Calibri"/>
         </w:rPr>
-        <w:lastRenderedPageBreak/>
         <w:t>0.0.0.0</w:t>
       </w:r>
     </w:p>
@@ -6935,6 +6962,7 @@
       <w:r>
         <w:rPr>
           <w:rFonts w:ascii="Calibri" w:hAnsi="Calibri"/>
+          <w:noProof/>
         </w:rPr>
         <w:drawing>
           <wp:anchor distT="0" distB="0" distL="114300" distR="114300" simplePos="0" relativeHeight="251668480" behindDoc="0" locked="0" layoutInCell="1" allowOverlap="1" wp14:anchorId="16B3B754" wp14:editId="3E0DADFF">
@@ -7458,7 +7486,9 @@
       <w:r>
         <w:rPr>
           <w:rFonts w:ascii="Calibri" w:hAnsi="Calibri"/>
-        </w:rPr>
+          <w:noProof/>
+        </w:rPr>
+        <w:lastRenderedPageBreak/>
         <w:drawing>
           <wp:anchor distT="0" distB="0" distL="114300" distR="114300" simplePos="0" relativeHeight="251670528" behindDoc="0" locked="0" layoutInCell="1" allowOverlap="1" wp14:anchorId="1E23B883" wp14:editId="02C108E8">
             <wp:simplePos x="0" y="0"/>
@@ -7675,6 +7705,7 @@
       <w:r>
         <w:rPr>
           <w:rFonts w:ascii="Calibri" w:hAnsi="Calibri"/>
+          <w:noProof/>
         </w:rPr>
         <w:drawing>
           <wp:anchor distT="0" distB="0" distL="114300" distR="114300" simplePos="0" relativeHeight="251672576" behindDoc="0" locked="0" layoutInCell="1" allowOverlap="1" wp14:anchorId="31201C23" wp14:editId="0120FE05">
@@ -7921,6 +7952,7 @@
       <w:r>
         <w:rPr>
           <w:rFonts w:ascii="Calibri" w:hAnsi="Calibri"/>
+          <w:noProof/>
         </w:rPr>
         <w:drawing>
           <wp:anchor distT="0" distB="0" distL="114300" distR="114300" simplePos="0" relativeHeight="251674624" behindDoc="0" locked="0" layoutInCell="1" allowOverlap="1" wp14:anchorId="12C838DB" wp14:editId="3AB43775">
@@ -8313,7 +8345,6 @@
           <w:szCs w:val="24"/>
           <w:lang w:val="en-NZ" w:eastAsia="en-NZ"/>
         </w:rPr>
-        <w:lastRenderedPageBreak/>
         <w:drawing>
           <wp:anchor distT="0" distB="0" distL="114300" distR="114300" simplePos="0" relativeHeight="251660288" behindDoc="0" locked="0" layoutInCell="1" allowOverlap="1" wp14:anchorId="00407D96" wp14:editId="451E9B2A">
             <wp:simplePos x="0" y="0"/>
@@ -8473,7 +8504,17 @@
           <w:szCs w:val="24"/>
           <w:lang w:val="en-NZ"/>
         </w:rPr>
-        <w:t>Because we are also interested in the packets being sent by the NAT router into the ISP, there is a second trace file at a PC (not shown) tapping into the link from the home router into the ISP network, as shown in Figure 3. (The hub device shown on the ISP side of the router is used to tap into the link between the NAT router and the first hop router in the ISP). Client-to-server packets captured by Wireshark at this point will have undergone NAT translation. The Wireshark trace file captured on the ISP side of the home router is called</w:t>
+        <w:t xml:space="preserve">Because we are also interested in the packets being sent by the NAT router into the ISP, there is a second trace file at a PC (not shown) tapping into the link from the home router into the ISP network, as shown in Figure 3. (The hub device shown on the ISP side of the router is used to tap into the link between the NAT router and the first hop router in the ISP). Client-to-server packets captured by </w:t>
+      </w:r>
+      <w:r>
+        <w:rPr>
+          <w:rFonts w:ascii="Calibri" w:hAnsi="Calibri" w:cs="TimesNewRomanPSMT"/>
+          <w:sz w:val="24"/>
+          <w:szCs w:val="24"/>
+          <w:lang w:val="en-NZ"/>
+        </w:rPr>
+        <w:lastRenderedPageBreak/>
+        <w:t>Wireshark at this point will have undergone NAT translation. The Wireshark trace file captured on the ISP side of the home router is called</w:t>
       </w:r>
       <w:r>
         <w:rPr>
@@ -8848,6 +8889,7 @@
       <w:r>
         <w:rPr>
           <w:rFonts w:ascii="Calibri" w:hAnsi="Calibri" w:cs="TimesNewRomanPSMT"/>
+          <w:noProof/>
           <w:sz w:val="24"/>
           <w:szCs w:val="24"/>
           <w:lang w:val="en-NZ"/>
@@ -8956,6 +8998,7 @@
       <w:r>
         <w:rPr>
           <w:rFonts w:ascii="Calibri" w:hAnsi="Calibri" w:cs="TimesNewRomanPSMT"/>
+          <w:noProof/>
           <w:sz w:val="24"/>
           <w:szCs w:val="24"/>
           <w:lang w:val="en-NZ"/>
@@ -9303,7 +9346,6 @@
           <w:szCs w:val="24"/>
           <w:lang w:val="en-NZ"/>
         </w:rPr>
-        <w:lastRenderedPageBreak/>
         <w:t>Dst</w:t>
       </w:r>
       <w:proofErr w:type="spellEnd"/>
@@ -9352,6 +9394,7 @@
       <w:r>
         <w:rPr>
           <w:rFonts w:ascii="Calibri" w:hAnsi="Calibri" w:cs="TimesNewRomanPSMT"/>
+          <w:noProof/>
           <w:sz w:val="24"/>
           <w:szCs w:val="24"/>
           <w:lang w:val="en-NZ"/>
@@ -9527,6 +9570,7 @@
       <w:r>
         <w:rPr>
           <w:rFonts w:ascii="Calibri" w:hAnsi="Calibri" w:cs="TimesNewRomanPSMT"/>
+          <w:noProof/>
           <w:sz w:val="24"/>
           <w:szCs w:val="24"/>
           <w:lang w:val="en-NZ"/>
@@ -9657,16 +9701,7 @@
           <w:szCs w:val="24"/>
           <w:lang w:val="en-NZ"/>
         </w:rPr>
-        <w:t xml:space="preserve">: </w:t>
-      </w:r>
-      <w:r>
-        <w:rPr>
-          <w:rFonts w:ascii="Calibri" w:hAnsi="Calibri" w:cs="TimesNewRomanPSMT"/>
-          <w:sz w:val="24"/>
-          <w:szCs w:val="24"/>
-          <w:lang w:val="en-NZ"/>
-        </w:rPr>
-        <w:t>71.192.34.104</w:t>
+        <w:t>: 71.192.34.104</w:t>
       </w:r>
     </w:p>
     <w:p>
@@ -10139,16 +10174,7 @@
                 <w:szCs w:val="24"/>
                 <w:lang w:val="en-NZ"/>
               </w:rPr>
-              <w:t>192.168.1.100</w:t>
-            </w:r>
-            <w:r>
-              <w:rPr>
-                <w:rFonts w:ascii="Calibri" w:hAnsi="Calibri" w:cs="TimesNewRomanPSMT"/>
-                <w:sz w:val="24"/>
-                <w:szCs w:val="24"/>
-                <w:lang w:val="en-NZ"/>
-              </w:rPr>
-              <w:t>, 4335</w:t>
+              <w:t>192.168.1.100, 4335</w:t>
             </w:r>
           </w:p>
         </w:tc>
@@ -10275,6 +10301,7 @@
       <w:r>
         <w:rPr>
           <w:rFonts w:ascii="Calibri" w:hAnsi="Calibri" w:cs="TimesNewRomanPSMT"/>
+          <w:noProof/>
           <w:sz w:val="24"/>
           <w:szCs w:val="24"/>
           <w:lang w:val="en-NZ"/>
@@ -10415,8 +10442,6 @@
           <w:lang w:val="en-NZ"/>
         </w:rPr>
       </w:pPr>
-      <w:bookmarkStart w:id="0" w:name="_GoBack"/>
-      <w:bookmarkEnd w:id="0"/>
     </w:p>
     <w:sectPr>
       <w:pgSz w:w="11907" w:h="16839" w:code="9"/>

</xml_diff>